<commit_message>
Added calc fucntions for o, p, q
</commit_message>
<xml_diff>
--- a/Ecuaciones Miniproyecto 2.docx
+++ b/Ecuaciones Miniproyecto 2.docx
@@ -13,21 +13,7 @@
         <w:rPr>
           <w:lang w:val="es-CR"/>
         </w:rPr>
-        <w:t xml:space="preserve">Ecuaciones </w:t>
-      </w:r>
-      <w:proofErr w:type="spellStart"/>
-      <w:r>
-        <w:rPr>
-          <w:lang w:val="es-CR"/>
-        </w:rPr>
-        <w:t>Miniproyecto</w:t>
-      </w:r>
-      <w:proofErr w:type="spellEnd"/>
-      <w:r>
-        <w:rPr>
-          <w:lang w:val="es-CR"/>
-        </w:rPr>
-        <w:t xml:space="preserve"> 2 </w:t>
+        <w:t xml:space="preserve">Ecuaciones Miniproyecto 2 </w:t>
       </w:r>
     </w:p>
     <w:p>
@@ -127,21 +113,8 @@
       </w:r>
     </w:p>
     <w:p>
-      <w:proofErr w:type="spellStart"/>
-      <w:r>
-        <w:t>Longitud</w:t>
-      </w:r>
-      <w:proofErr w:type="spellEnd"/>
-      <w:r>
-        <w:t xml:space="preserve"> de los </w:t>
-      </w:r>
-      <w:proofErr w:type="spellStart"/>
-      <w:r>
-        <w:t>eslabones</w:t>
-      </w:r>
-      <w:proofErr w:type="spellEnd"/>
-      <w:r>
-        <w:t>:</w:t>
+      <w:r>
+        <w:t>Longitud de los eslabones:</w:t>
       </w:r>
     </w:p>
     <w:p>
@@ -764,8 +737,6 @@
           <w:lang w:val="es-CR"/>
         </w:rPr>
       </w:pPr>
-      <w:bookmarkStart w:id="0" w:name="_GoBack"/>
-      <w:bookmarkEnd w:id="0"/>
       <w:r>
         <w:rPr>
           <w:noProof/>
@@ -1043,21 +1014,7 @@
         <w:rPr>
           <w:lang w:val="es-CR"/>
         </w:rPr>
-        <w:t xml:space="preserve">Aceleraciones </w:t>
-      </w:r>
-      <w:proofErr w:type="spellStart"/>
-      <w:r>
-        <w:rPr>
-          <w:lang w:val="es-CR"/>
-        </w:rPr>
-        <w:t>centroidales</w:t>
-      </w:r>
-      <w:proofErr w:type="spellEnd"/>
-      <w:r>
-        <w:rPr>
-          <w:lang w:val="es-CR"/>
-        </w:rPr>
-        <w:t xml:space="preserve"> en componentes</w:t>
+        <w:t>Aceleraciones centroidales en componentes</w:t>
       </w:r>
     </w:p>
     <w:p>
@@ -1914,7 +1871,6 @@
           <w:lang w:val="es-CR"/>
         </w:rPr>
       </w:pPr>
-      <w:proofErr w:type="spellStart"/>
       <w:r>
         <w:rPr>
           <w:rFonts w:eastAsiaTheme="minorEastAsia"/>
@@ -1928,16 +1884,7 @@
           <w:iCs/>
           <w:lang w:val="es-CR"/>
         </w:rPr>
-        <w:t>ón</w:t>
-      </w:r>
-      <w:proofErr w:type="spellEnd"/>
-      <w:r>
-        <w:rPr>
-          <w:rFonts w:eastAsiaTheme="minorEastAsia"/>
-          <w:iCs/>
-          <w:lang w:val="es-CR"/>
-        </w:rPr>
-        <w:t xml:space="preserve"> 4 </w:t>
+        <w:t xml:space="preserve">ón 4 </w:t>
       </w:r>
     </w:p>
     <w:p>
@@ -2219,8 +2166,17 @@
               <w:rFonts w:ascii="Cambria Math" w:hAnsi="Cambria Math"/>
               <w:lang w:val="es-CR"/>
             </w:rPr>
-            <m:t>aG4 x</m:t>
-          </m:r>
+            <m:t xml:space="preserve">aG4 </m:t>
+          </m:r>
+          <m:r>
+            <w:rPr>
+              <w:rFonts w:ascii="Cambria Math" w:hAnsi="Cambria Math"/>
+              <w:lang w:val="es-CR"/>
+            </w:rPr>
+            <m:t>y</m:t>
+          </m:r>
+          <w:bookmarkStart w:id="0" w:name="_GoBack"/>
+          <w:bookmarkEnd w:id="0"/>
           <m:r>
             <w:rPr>
               <w:rFonts w:ascii="Cambria Math" w:hAnsi="Cambria Math"/>

</xml_diff>